<commit_message>
utf 8 i ssu
</commit_message>
<xml_diff>
--- a/documentation/faza 2/admin/SSU funkcionalnost brisanje reportovanih pitanja.docx
+++ b/documentation/faza 2/admin/SSU funkcionalnost brisanje reportovanih pitanja.docx
@@ -1124,7 +1124,13 @@
               <w:rPr>
                 <w:noProof/>
               </w:rPr>
-              <w:t>Miloš Jovanović</w:t>
+              <w:t xml:space="preserve">Miloš </w:t>
+            </w:r>
+            <w:r>
+              <w:rPr>
+                <w:noProof/>
+              </w:rPr>
+              <w:t>Ćirković</w:t>
             </w:r>
           </w:p>
         </w:tc>
@@ -4825,6 +4831,7 @@
     <w:rsid w:val="009A4F8F"/>
     <w:rsid w:val="00A35F87"/>
     <w:rsid w:val="00BF22C7"/>
+    <w:rsid w:val="00BF2B3D"/>
     <w:rsid w:val="00C36552"/>
     <w:rsid w:val="00C8320B"/>
     <w:rsid w:val="00F44101"/>
@@ -5562,25 +5569,16 @@
 </file>
 
 <file path=customXml/item2.xml><?xml version="1.0" encoding="utf-8"?>
+<b:Sources xmlns:b="http://schemas.openxmlformats.org/officeDocument/2006/bibliography" xmlns="http://schemas.openxmlformats.org/officeDocument/2006/bibliography" SelectedStyle="\APASixthEditionOfficeOnline.xsl" StyleName="APA" Version="6"/>
+</file>
+
+<file path=customXml/item3.xml><?xml version="1.0" encoding="utf-8"?>
 <p:properties xmlns:p="http://schemas.microsoft.com/office/2006/metadata/properties" xmlns:xsi="http://www.w3.org/2001/XMLSchema-instance" xmlns:pc="http://schemas.microsoft.com/office/infopath/2007/PartnerControls">
   <documentManagement/>
 </p:properties>
 </file>
 
-<file path=customXml/item3.xml><?xml version="1.0" encoding="utf-8"?>
-<b:Sources xmlns:b="http://schemas.openxmlformats.org/officeDocument/2006/bibliography" xmlns="http://schemas.openxmlformats.org/officeDocument/2006/bibliography" SelectedStyle="\APASixthEditionOfficeOnline.xsl" StyleName="APA" Version="6"/>
-</file>
-
 <file path=customXml/item4.xml><?xml version="1.0" encoding="utf-8"?>
-<?mso-contentType ?>
-<FormTemplates xmlns="http://schemas.microsoft.com/sharepoint/v3/contenttype/forms">
-  <Display>DocumentLibraryForm</Display>
-  <Edit>DocumentLibraryForm</Edit>
-  <New>DocumentLibraryForm</New>
-</FormTemplates>
-</file>
-
-<file path=customXml/item5.xml><?xml version="1.0" encoding="utf-8"?>
 <ct:contentTypeSchema xmlns:ct="http://schemas.microsoft.com/office/2006/metadata/contentType" xmlns:ma="http://schemas.microsoft.com/office/2006/metadata/properties/metaAttributes" ct:_="" ma:_="" ma:contentTypeName="Document" ma:contentTypeID="0x0101000D2947A94FEEBE478151FA511FFD9C08" ma:contentTypeVersion="4" ma:contentTypeDescription="Create a new document." ma:contentTypeScope="" ma:versionID="745845fba2787eca3f4e5a8a549a63e4">
   <xsd:schema xmlns:xsd="http://www.w3.org/2001/XMLSchema" xmlns:xs="http://www.w3.org/2001/XMLSchema" xmlns:p="http://schemas.microsoft.com/office/2006/metadata/properties" xmlns:ns2="3dff4e25-c7b0-47d1-a5f2-570b25974a04" targetNamespace="http://schemas.microsoft.com/office/2006/metadata/properties" ma:root="true" ma:fieldsID="3eb638f080e042c84e5ab20f2e460229" ns2:_="">
     <xsd:import namespace="3dff4e25-c7b0-47d1-a5f2-570b25974a04"/>
@@ -5726,6 +5724,15 @@
 </ct:contentTypeSchema>
 </file>
 
+<file path=customXml/item5.xml><?xml version="1.0" encoding="utf-8"?>
+<?mso-contentType ?>
+<FormTemplates xmlns="http://schemas.microsoft.com/sharepoint/v3/contenttype/forms">
+  <Display>DocumentLibraryForm</Display>
+  <Edit>DocumentLibraryForm</Edit>
+  <New>DocumentLibraryForm</New>
+</FormTemplates>
+</file>
+
 <file path=customXml/itemProps1.xml><?xml version="1.0" encoding="utf-8"?>
 <ds:datastoreItem xmlns:ds="http://schemas.openxmlformats.org/officeDocument/2006/customXml" ds:itemID="{55AF091B-3C7A-41E3-B477-F2FDAA23CFDA}">
   <ds:schemaRefs>
@@ -5735,6 +5742,14 @@
 </file>
 
 <file path=customXml/itemProps2.xml><?xml version="1.0" encoding="utf-8"?>
+<ds:datastoreItem xmlns:ds="http://schemas.openxmlformats.org/officeDocument/2006/customXml" ds:itemID="{865D81D5-92C5-4FAE-8CB4-353DEC7D577A}">
+  <ds:schemaRefs>
+    <ds:schemaRef ds:uri="http://schemas.openxmlformats.org/officeDocument/2006/bibliography"/>
+  </ds:schemaRefs>
+</ds:datastoreItem>
+</file>
+
+<file path=customXml/itemProps3.xml><?xml version="1.0" encoding="utf-8"?>
 <ds:datastoreItem xmlns:ds="http://schemas.openxmlformats.org/officeDocument/2006/customXml" ds:itemID="{C95FC423-2D33-467A-8E43-96BBC98A36B4}">
   <ds:schemaRefs>
     <ds:schemaRef ds:uri="http://schemas.microsoft.com/office/2006/metadata/properties"/>
@@ -5743,23 +5758,7 @@
 </ds:datastoreItem>
 </file>
 
-<file path=customXml/itemProps3.xml><?xml version="1.0" encoding="utf-8"?>
-<ds:datastoreItem xmlns:ds="http://schemas.openxmlformats.org/officeDocument/2006/customXml" ds:itemID="{865D81D5-92C5-4FAE-8CB4-353DEC7D577A}">
-  <ds:schemaRefs>
-    <ds:schemaRef ds:uri="http://schemas.openxmlformats.org/officeDocument/2006/bibliography"/>
-  </ds:schemaRefs>
-</ds:datastoreItem>
-</file>
-
 <file path=customXml/itemProps4.xml><?xml version="1.0" encoding="utf-8"?>
-<ds:datastoreItem xmlns:ds="http://schemas.openxmlformats.org/officeDocument/2006/customXml" ds:itemID="{66EFFBED-169B-4275-8823-A1F063372E23}">
-  <ds:schemaRefs>
-    <ds:schemaRef ds:uri="http://schemas.microsoft.com/sharepoint/v3/contenttype/forms"/>
-  </ds:schemaRefs>
-</ds:datastoreItem>
-</file>
-
-<file path=customXml/itemProps5.xml><?xml version="1.0" encoding="utf-8"?>
 <ds:datastoreItem xmlns:ds="http://schemas.openxmlformats.org/officeDocument/2006/customXml" ds:itemID="{C035D5B3-D451-4533-ADEF-48259CB80223}">
   <ds:schemaRefs>
     <ds:schemaRef ds:uri="http://schemas.microsoft.com/office/2006/metadata/contentType"/>
@@ -5775,4 +5774,12 @@
     <ds:schemaRef ds:uri="http://schemas.microsoft.com/internal/obd"/>
   </ds:schemaRefs>
 </ds:datastoreItem>
+</file>
+
+<file path=customXml/itemProps5.xml><?xml version="1.0" encoding="utf-8"?>
+<ds:datastoreItem xmlns:ds="http://schemas.openxmlformats.org/officeDocument/2006/customXml" ds:itemID="{66EFFBED-169B-4275-8823-A1F063372E23}">
+  <ds:schemaRefs>
+    <ds:schemaRef ds:uri="http://schemas.microsoft.com/sharepoint/v3/contenttype/forms"/>
+  </ds:schemaRefs>
+</ds:datastoreItem>
 </file>
</xml_diff>